<commit_message>
feat[is]: add answers for lab 22
</commit_message>
<xml_diff>
--- a/information-security/docs/Ответы на вопросы.docx
+++ b/information-security/docs/Ответы на вопросы.docx
@@ -89,6 +89,384 @@
     <w:p>
       <w:r>
         <w:t>Эффект перемешивания достигается обменами половинок блоков.</w:t>
+      </w:r>
+    </w:p>
+    <w:p>
+      <w:r>
+        <w:pict w14:anchorId="313A9ADA">
+          <v:rect id="_x0000_i1025" style="width:0;height:1.5pt" o:hralign="center" o:hrstd="t" o:hr="t" fillcolor="#a0a0a0" stroked="f"/>
+        </w:pict>
+      </w:r>
+    </w:p>
+    <w:p>
+      <w:r>
+        <w:t>Векторы инициализации (IV) играют ключевую роль в режимах шифрования CBC (Cipher Block Chaining) и CFB (Cipher Feedback). Они обеспечивают уникальность и безопасность зашифрованных данных. Рассмотрим основные требования к генерации и хранению IV для этих режимов.</w:t>
+      </w:r>
+    </w:p>
+    <w:p>
+      <w:r>
+        <w:t>Общие требования к вектору инициализации</w:t>
+      </w:r>
+    </w:p>
+    <w:p>
+      <w:r>
+        <w:t>1. Уникальность:</w:t>
+      </w:r>
+    </w:p>
+    <w:p>
+      <w:r>
+        <w:t>В режиме CFB вектор инициализации должен быть уникальным для каждого сообщения. Если IV не уникален, это может привести к раскрытию открытого текста криптоаналитиками12.</w:t>
+      </w:r>
+    </w:p>
+    <w:p>
+      <w:r>
+        <w:t>В режиме CBC уникальность IV не является строгим требованием, но рекомендуется, чтобы избежать потенциальных уязвимостей3.</w:t>
+      </w:r>
+    </w:p>
+    <w:p>
+      <w:r>
+        <w:t>2. Непредсказуемость:</w:t>
+      </w:r>
+    </w:p>
+    <w:p>
+      <w:r>
+        <w:t>IV должен быть непредсказуемым. Это достигается путем использования случайных или псевдослучайных чисел, что критично для обеспечения семантической безопасности. Повторное использование одного и того же IV с тем же ключом может привести к компрометации данных36.</w:t>
+      </w:r>
+    </w:p>
+    <w:p>
+      <w:r>
+        <w:t>3. Размер:</w:t>
+      </w:r>
+    </w:p>
+    <w:p>
+      <w:r>
+        <w:t>Длина IV должна соответствовать размеру блока шифрования (например, 128 бит для AES). Это обеспечивает корректную работу алгоритма шифрования3.</w:t>
+      </w:r>
+    </w:p>
+    <w:p>
+      <w:r>
+        <w:t>Специфические требования для режимов CBC и CFB</w:t>
+      </w:r>
+    </w:p>
+    <w:p>
+      <w:r>
+        <w:lastRenderedPageBreak/>
+        <w:t>Режим CBC</w:t>
+      </w:r>
+    </w:p>
+    <w:p>
+      <w:r>
+        <w:t>Генерация: Для первого блока шифруемого сообщения используется IV, который передается вместе с шифротекстом. Это позволяет расшифровщику восстановить данные, используя тот же IV37.</w:t>
+      </w:r>
+    </w:p>
+    <w:p>
+      <w:r>
+        <w:t>Хранение: IV не нужно хранить в секрете, но его значение должно быть случайным и непредсказуемым, чтобы избежать атак на шифрование4.</w:t>
+      </w:r>
+    </w:p>
+    <w:p>
+      <w:r>
+        <w:t>Режим CFB</w:t>
+      </w:r>
+    </w:p>
+    <w:p>
+      <w:r>
+        <w:t>Генерация: Как и в режиме CBC, вектор инициализации должен генерироваться случайным образом. Он должен изменяться для каждого нового сообщения, что может быть реализовано с помощью счетчиков или других методов генерации случайных чисел12.</w:t>
+      </w:r>
+    </w:p>
+    <w:p>
+      <w:r>
+        <w:t>Хранение: IV может быть передан вместе с первым блоком шифротекста, так как его секретность не требуется. Однако важно следить за тем, чтобы он оставался уникальным на протяжении всего времени жизни ключа24.</w:t>
+      </w:r>
+    </w:p>
+    <w:p>
+      <w:pPr>
+        <w:ind w:firstLine="0"/>
+      </w:pPr>
+      <w:r>
+        <w:pict w14:anchorId="52B5FC72">
+          <v:rect id="_x0000_i1026" style="width:0;height:1.5pt" o:hralign="center" o:hrstd="t" o:hr="t" fillcolor="#a0a0a0" stroked="f"/>
+        </w:pict>
+      </w:r>
+    </w:p>
+    <w:p>
+      <w:pPr>
+        <w:ind w:firstLine="0"/>
+      </w:pPr>
+      <w:r>
+        <w:t>Каждый из режимов блочного шифрования (ECB, CBC, CFB, OFB, CTR) имеет свои особенности и области применения, где они могут быть более или менее целесообразными. Ниже представлены рекомендации по использованию каждого режима.</w:t>
+      </w:r>
+    </w:p>
+    <w:p>
+      <w:pPr>
+        <w:ind w:firstLine="0"/>
+      </w:pPr>
+      <w:r>
+        <w:t>ECB (Electronic Codebook)</w:t>
+      </w:r>
+    </w:p>
+    <w:p>
+      <w:pPr>
+        <w:ind w:firstLine="0"/>
+      </w:pPr>
+      <w:r>
+        <w:t>Целесообразно:</w:t>
+      </w:r>
+    </w:p>
+    <w:p>
+      <w:pPr>
+        <w:ind w:firstLine="0"/>
+      </w:pPr>
+      <w:r>
+        <w:t>Простые приложения, где требуется быстрая обработка небольших объемов данных.</w:t>
+      </w:r>
+    </w:p>
+    <w:p>
+      <w:pPr>
+        <w:ind w:firstLine="0"/>
+      </w:pPr>
+      <w:r>
+        <w:t>Сценарии, где данные не имеют повторяющихся блоков и не требуют высокой безопасности.</w:t>
+      </w:r>
+    </w:p>
+    <w:p>
+      <w:pPr>
+        <w:ind w:firstLine="0"/>
+      </w:pPr>
+      <w:r>
+        <w:t>Нецелесообразно:</w:t>
+      </w:r>
+    </w:p>
+    <w:p>
+      <w:pPr>
+        <w:ind w:firstLine="0"/>
+      </w:pPr>
+      <w:r>
+        <w:t>Хранение конфиденциальной информации, так как одинаковые блоки открытого текста создают одинаковые блоки шифротекста, что может привести к утечкам информации.</w:t>
+      </w:r>
+    </w:p>
+    <w:p>
+      <w:pPr>
+        <w:ind w:firstLine="0"/>
+      </w:pPr>
+      <w:r>
+        <w:t>Приложения, требующие защиты от криптоанализа.</w:t>
+      </w:r>
+    </w:p>
+    <w:p>
+      <w:pPr>
+        <w:ind w:firstLine="0"/>
+        <w:rPr>
+          <w:lang w:val="en-US"/>
+        </w:rPr>
+      </w:pPr>
+      <w:r>
+        <w:rPr>
+          <w:lang w:val="en-US"/>
+        </w:rPr>
+        <w:t>CBC (Cipher Block Chaining)</w:t>
+      </w:r>
+    </w:p>
+    <w:p>
+      <w:pPr>
+        <w:ind w:firstLine="0"/>
+        <w:rPr>
+          <w:lang w:val="en-US"/>
+        </w:rPr>
+      </w:pPr>
+      <w:r>
+        <w:t>Целесообразно</w:t>
+      </w:r>
+      <w:r>
+        <w:rPr>
+          <w:lang w:val="en-US"/>
+        </w:rPr>
+        <w:t>:</w:t>
+      </w:r>
+    </w:p>
+    <w:p>
+      <w:pPr>
+        <w:ind w:firstLine="0"/>
+      </w:pPr>
+      <w:r>
+        <w:t>Шифрование файлов и больших объемов данных, где важна безопасность и целостность.</w:t>
+      </w:r>
+    </w:p>
+    <w:p>
+      <w:pPr>
+        <w:ind w:firstLine="0"/>
+      </w:pPr>
+      <w:r>
+        <w:t>Приложения, требующие защиты от повторного использования данных (например, в банковских системах).</w:t>
+      </w:r>
+    </w:p>
+    <w:p>
+      <w:pPr>
+        <w:ind w:firstLine="0"/>
+      </w:pPr>
+      <w:r>
+        <w:lastRenderedPageBreak/>
+        <w:t>Нецелесообразно:</w:t>
+      </w:r>
+    </w:p>
+    <w:p>
+      <w:pPr>
+        <w:ind w:firstLine="0"/>
+      </w:pPr>
+      <w:r>
+        <w:t>Высокоскоростные приложения, требующие параллельной обработки данных, так как каждый блок зависит от предыдущего.</w:t>
+      </w:r>
+    </w:p>
+    <w:p>
+      <w:pPr>
+        <w:ind w:firstLine="0"/>
+      </w:pPr>
+      <w:r>
+        <w:t>CFB (Cipher Feedback)</w:t>
+      </w:r>
+    </w:p>
+    <w:p>
+      <w:pPr>
+        <w:ind w:firstLine="0"/>
+      </w:pPr>
+      <w:r>
+        <w:t>Целесообразно:</w:t>
+      </w:r>
+    </w:p>
+    <w:p>
+      <w:pPr>
+        <w:ind w:firstLine="0"/>
+      </w:pPr>
+      <w:r>
+        <w:t>Потоковое шифрование данных, где необходимо шифрование и расшифровка по частям (например, в сетевых протоколах).</w:t>
+      </w:r>
+    </w:p>
+    <w:p>
+      <w:pPr>
+        <w:ind w:firstLine="0"/>
+      </w:pPr>
+      <w:r>
+        <w:t>Приложения с ограниченной памятью или ресурсами.</w:t>
+      </w:r>
+    </w:p>
+    <w:p>
+      <w:pPr>
+        <w:ind w:firstLine="0"/>
+      </w:pPr>
+      <w:r>
+        <w:t>Нецелесообразно:</w:t>
+      </w:r>
+    </w:p>
+    <w:p>
+      <w:pPr>
+        <w:ind w:firstLine="0"/>
+      </w:pPr>
+      <w:r>
+        <w:t>Сценарии с большими объемами данных, где более эффективны другие режимы (например, CTR).</w:t>
+      </w:r>
+    </w:p>
+    <w:p>
+      <w:pPr>
+        <w:ind w:firstLine="0"/>
+      </w:pPr>
+      <w:r>
+        <w:t>OFB (Output Feedback)</w:t>
+      </w:r>
+    </w:p>
+    <w:p>
+      <w:pPr>
+        <w:ind w:firstLine="0"/>
+      </w:pPr>
+      <w:r>
+        <w:t>Целесообразно:</w:t>
+      </w:r>
+    </w:p>
+    <w:p>
+      <w:pPr>
+        <w:ind w:firstLine="0"/>
+      </w:pPr>
+      <w:r>
+        <w:t>Приложения, требующие высокой скорости обработки и возможности параллельного шифрования.</w:t>
+      </w:r>
+    </w:p>
+    <w:p>
+      <w:pPr>
+        <w:ind w:firstLine="0"/>
+      </w:pPr>
+      <w:r>
+        <w:t>Системы с высоким уровнем ошибок передачи данных, так как ошибки не влияют на последующие блоки.</w:t>
+      </w:r>
+    </w:p>
+    <w:p>
+      <w:pPr>
+        <w:ind w:firstLine="0"/>
+      </w:pPr>
+      <w:r>
+        <w:t>Нецелесообразно:</w:t>
+      </w:r>
+    </w:p>
+    <w:p>
+      <w:pPr>
+        <w:ind w:firstLine="0"/>
+      </w:pPr>
+      <w:r>
+        <w:t>Сценарии, где требуется высокая степень безопасности, так как IV может быть уязвим для атак.</w:t>
+      </w:r>
+    </w:p>
+    <w:p>
+      <w:pPr>
+        <w:ind w:firstLine="0"/>
+      </w:pPr>
+      <w:r>
+        <w:t>CTR (Counter)</w:t>
+      </w:r>
+    </w:p>
+    <w:p>
+      <w:pPr>
+        <w:ind w:firstLine="0"/>
+      </w:pPr>
+      <w:r>
+        <w:t>Целесообразно:</w:t>
+      </w:r>
+    </w:p>
+    <w:p>
+      <w:pPr>
+        <w:ind w:firstLine="0"/>
+      </w:pPr>
+      <w:r>
+        <w:t>Высокопроизводительные приложения, требующие параллельной обработки (например, в облачных сервисах).</w:t>
+      </w:r>
+    </w:p>
+    <w:p>
+      <w:pPr>
+        <w:ind w:firstLine="0"/>
+      </w:pPr>
+      <w:r>
+        <w:t>Сетевые протоколы и системы с большой пропускной способностью.</w:t>
+      </w:r>
+    </w:p>
+    <w:p>
+      <w:pPr>
+        <w:ind w:firstLine="0"/>
+      </w:pPr>
+      <w:r>
+        <w:t>Нецелесообразно:</w:t>
+      </w:r>
+    </w:p>
+    <w:p>
+      <w:pPr>
+        <w:ind w:firstLine="0"/>
+      </w:pPr>
+      <w:r>
+        <w:t>Системы с низким уровнем ресурсов или встраиваемые системы без возможности управления счетчиком и IV.</w:t>
+      </w:r>
+    </w:p>
+    <w:p>
+      <w:pPr>
+        <w:ind w:firstLine="0"/>
+      </w:pPr>
+      <w:r>
+        <w:t>Каждый режим шифрования имеет свои преимущества и недостатки. Выбор подходящего режима зависит от конкретных требований безопасности и производительности в приложении.</w:t>
       </w:r>
     </w:p>
     <w:sectPr>
@@ -1341,8 +1719,8 @@
       <w:spacing w:val="5"/>
     </w:rPr>
   </w:style>
-  <w:style w:type="paragraph" w:customStyle="1" w:styleId="normal">
-    <w:name w:val="normal"/>
+  <w:style w:type="paragraph" w:customStyle="1" w:styleId="11">
+    <w:name w:val="Обычный1"/>
     <w:rsid w:val="00C313C8"/>
     <w:pPr>
       <w:spacing w:line="259" w:lineRule="auto"/>

</xml_diff>